<commit_message>
Update ChorSSI - User manual.docx
</commit_message>
<xml_diff>
--- a/User manual/ChorSSI - User manual.docx
+++ b/User manual/ChorSSI - User manual.docx
@@ -388,12 +388,14 @@
           <w:pPr>
             <w:pStyle w:val="Titolosommario"/>
           </w:pPr>
+          <w:proofErr w:type="spellStart"/>
           <w:r>
             <w:t>S</w:t>
           </w:r>
           <w:r>
             <w:t>ummary</w:t>
           </w:r>
+          <w:proofErr w:type="spellEnd"/>
         </w:p>
         <w:p>
           <w:pPr>
@@ -416,7 +418,7 @@
           <w:r>
             <w:fldChar w:fldCharType="separate"/>
           </w:r>
-          <w:hyperlink w:anchor="_Toc155865951" w:history="1">
+          <w:hyperlink w:anchor="_Toc156397436" w:history="1">
             <w:r>
               <w:rPr>
                 <w:rStyle w:val="Collegamentoipertestuale"/>
@@ -461,7 +463,7 @@
                 <w:noProof/>
                 <w:webHidden/>
               </w:rPr>
-              <w:instrText xml:space="preserve"> PAGEREF _Toc155865951 \h </w:instrText>
+              <w:instrText xml:space="preserve"> PAGEREF _Toc156397436 \h </w:instrText>
             </w:r>
             <w:r>
               <w:rPr>
@@ -505,7 +507,7 @@
               <w14:ligatures w14:val="standardContextual"/>
             </w:rPr>
           </w:pPr>
-          <w:hyperlink w:anchor="_Toc155865952" w:history="1">
+          <w:hyperlink w:anchor="_Toc156397437" w:history="1">
             <w:r>
               <w:rPr>
                 <w:rStyle w:val="Collegamentoipertestuale"/>
@@ -551,7 +553,7 @@
                 <w:noProof/>
                 <w:webHidden/>
               </w:rPr>
-              <w:instrText xml:space="preserve"> PAGEREF _Toc155865952 \h </w:instrText>
+              <w:instrText xml:space="preserve"> PAGEREF _Toc156397437 \h </w:instrText>
             </w:r>
             <w:r>
               <w:rPr>
@@ -595,7 +597,7 @@
               <w14:ligatures w14:val="standardContextual"/>
             </w:rPr>
           </w:pPr>
-          <w:hyperlink w:anchor="_Toc155865953" w:history="1">
+          <w:hyperlink w:anchor="_Toc156397438" w:history="1">
             <w:r>
               <w:rPr>
                 <w:rStyle w:val="Collegamentoipertestuale"/>
@@ -641,7 +643,7 @@
                 <w:noProof/>
                 <w:webHidden/>
               </w:rPr>
-              <w:instrText xml:space="preserve"> PAGEREF _Toc155865953 \h </w:instrText>
+              <w:instrText xml:space="preserve"> PAGEREF _Toc156397438 \h </w:instrText>
             </w:r>
             <w:r>
               <w:rPr>
@@ -684,7 +686,7 @@
               <w14:ligatures w14:val="standardContextual"/>
             </w:rPr>
           </w:pPr>
-          <w:hyperlink w:anchor="_Toc155865954" w:history="1">
+          <w:hyperlink w:anchor="_Toc156397439" w:history="1">
             <w:r>
               <w:rPr>
                 <w:rStyle w:val="Collegamentoipertestuale"/>
@@ -731,7 +733,7 @@
                 <w:noProof/>
                 <w:webHidden/>
               </w:rPr>
-              <w:instrText xml:space="preserve"> PAGEREF _Toc155865954 \h </w:instrText>
+              <w:instrText xml:space="preserve"> PAGEREF _Toc156397439 \h </w:instrText>
             </w:r>
             <w:r>
               <w:rPr>
@@ -775,7 +777,7 @@
               <w14:ligatures w14:val="standardContextual"/>
             </w:rPr>
           </w:pPr>
-          <w:hyperlink w:anchor="_Toc155865955" w:history="1">
+          <w:hyperlink w:anchor="_Toc156397440" w:history="1">
             <w:r>
               <w:rPr>
                 <w:rStyle w:val="Collegamentoipertestuale"/>
@@ -829,7 +831,7 @@
                 <w:noProof/>
                 <w:webHidden/>
               </w:rPr>
-              <w:instrText xml:space="preserve"> PAGEREF _Toc155865955 \h </w:instrText>
+              <w:instrText xml:space="preserve"> PAGEREF _Toc156397440 \h </w:instrText>
             </w:r>
             <w:r>
               <w:rPr>
@@ -873,7 +875,7 @@
               <w14:ligatures w14:val="standardContextual"/>
             </w:rPr>
           </w:pPr>
-          <w:hyperlink w:anchor="_Toc155865956" w:history="1">
+          <w:hyperlink w:anchor="_Toc156397441" w:history="1">
             <w:r>
               <w:rPr>
                 <w:rStyle w:val="Collegamentoipertestuale"/>
@@ -898,7 +900,7 @@
                 <w:rStyle w:val="Collegamentoipertestuale"/>
                 <w:noProof/>
               </w:rPr>
-              <w:t>Product Compliance</w:t>
+              <w:t>Software Compliance</w:t>
             </w:r>
             <w:r>
               <w:rPr>
@@ -919,7 +921,7 @@
                 <w:noProof/>
                 <w:webHidden/>
               </w:rPr>
-              <w:instrText xml:space="preserve"> PAGEREF _Toc155865956 \h </w:instrText>
+              <w:instrText xml:space="preserve"> PAGEREF _Toc156397441 \h </w:instrText>
             </w:r>
             <w:r>
               <w:rPr>
@@ -963,7 +965,7 @@
               <w14:ligatures w14:val="standardContextual"/>
             </w:rPr>
           </w:pPr>
-          <w:hyperlink w:anchor="_Toc155865957" w:history="1">
+          <w:hyperlink w:anchor="_Toc156397442" w:history="1">
             <w:r>
               <w:rPr>
                 <w:rStyle w:val="Collegamentoipertestuale"/>
@@ -1009,7 +1011,7 @@
                 <w:noProof/>
                 <w:webHidden/>
               </w:rPr>
-              <w:instrText xml:space="preserve"> PAGEREF _Toc155865957 \h </w:instrText>
+              <w:instrText xml:space="preserve"> PAGEREF _Toc156397442 \h </w:instrText>
             </w:r>
             <w:r>
               <w:rPr>
@@ -1053,7 +1055,7 @@
               <w14:ligatures w14:val="standardContextual"/>
             </w:rPr>
           </w:pPr>
-          <w:hyperlink w:anchor="_Toc155865958" w:history="1">
+          <w:hyperlink w:anchor="_Toc156397443" w:history="1">
             <w:r>
               <w:rPr>
                 <w:rStyle w:val="Collegamentoipertestuale"/>
@@ -1101,7 +1103,7 @@
                 <w:noProof/>
                 <w:webHidden/>
               </w:rPr>
-              <w:instrText xml:space="preserve"> PAGEREF _Toc155865958 \h </w:instrText>
+              <w:instrText xml:space="preserve"> PAGEREF _Toc156397443 \h </w:instrText>
             </w:r>
             <w:r>
               <w:rPr>
@@ -1145,7 +1147,7 @@
               <w14:ligatures w14:val="standardContextual"/>
             </w:rPr>
           </w:pPr>
-          <w:hyperlink w:anchor="_Toc155865959" w:history="1">
+          <w:hyperlink w:anchor="_Toc156397444" w:history="1">
             <w:r>
               <w:rPr>
                 <w:rStyle w:val="Collegamentoipertestuale"/>
@@ -1191,7 +1193,7 @@
                 <w:noProof/>
                 <w:webHidden/>
               </w:rPr>
-              <w:instrText xml:space="preserve"> PAGEREF _Toc155865959 \h </w:instrText>
+              <w:instrText xml:space="preserve"> PAGEREF _Toc156397444 \h </w:instrText>
             </w:r>
             <w:r>
               <w:rPr>
@@ -1235,7 +1237,7 @@
               <w14:ligatures w14:val="standardContextual"/>
             </w:rPr>
           </w:pPr>
-          <w:hyperlink w:anchor="_Toc155865960" w:history="1">
+          <w:hyperlink w:anchor="_Toc156397445" w:history="1">
             <w:r>
               <w:rPr>
                 <w:rStyle w:val="Collegamentoipertestuale"/>
@@ -1281,7 +1283,7 @@
                 <w:noProof/>
                 <w:webHidden/>
               </w:rPr>
-              <w:instrText xml:space="preserve"> PAGEREF _Toc155865960 \h </w:instrText>
+              <w:instrText xml:space="preserve"> PAGEREF _Toc156397445 \h </w:instrText>
             </w:r>
             <w:r>
               <w:rPr>
@@ -1325,7 +1327,7 @@
               <w14:ligatures w14:val="standardContextual"/>
             </w:rPr>
           </w:pPr>
-          <w:hyperlink w:anchor="_Toc155865961" w:history="1">
+          <w:hyperlink w:anchor="_Toc156397446" w:history="1">
             <w:r>
               <w:rPr>
                 <w:rStyle w:val="Collegamentoipertestuale"/>
@@ -1371,7 +1373,7 @@
                 <w:noProof/>
                 <w:webHidden/>
               </w:rPr>
-              <w:instrText xml:space="preserve"> PAGEREF _Toc155865961 \h </w:instrText>
+              <w:instrText xml:space="preserve"> PAGEREF _Toc156397446 \h </w:instrText>
             </w:r>
             <w:r>
               <w:rPr>
@@ -1415,7 +1417,7 @@
               <w14:ligatures w14:val="standardContextual"/>
             </w:rPr>
           </w:pPr>
-          <w:hyperlink w:anchor="_Toc155865962" w:history="1">
+          <w:hyperlink w:anchor="_Toc156397447" w:history="1">
             <w:r>
               <w:rPr>
                 <w:rStyle w:val="Collegamentoipertestuale"/>
@@ -1461,7 +1463,7 @@
                 <w:noProof/>
                 <w:webHidden/>
               </w:rPr>
-              <w:instrText xml:space="preserve"> PAGEREF _Toc155865962 \h </w:instrText>
+              <w:instrText xml:space="preserve"> PAGEREF _Toc156397447 \h </w:instrText>
             </w:r>
             <w:r>
               <w:rPr>
@@ -1505,7 +1507,7 @@
               <w14:ligatures w14:val="standardContextual"/>
             </w:rPr>
           </w:pPr>
-          <w:hyperlink w:anchor="_Toc155865963" w:history="1">
+          <w:hyperlink w:anchor="_Toc156397448" w:history="1">
             <w:r>
               <w:rPr>
                 <w:rStyle w:val="Collegamentoipertestuale"/>
@@ -1555,7 +1557,7 @@
                 <w:noProof/>
                 <w:webHidden/>
               </w:rPr>
-              <w:instrText xml:space="preserve"> PAGEREF _Toc155865963 \h </w:instrText>
+              <w:instrText xml:space="preserve"> PAGEREF _Toc156397448 \h </w:instrText>
             </w:r>
             <w:r>
               <w:rPr>
@@ -1599,7 +1601,7 @@
               <w14:ligatures w14:val="standardContextual"/>
             </w:rPr>
           </w:pPr>
-          <w:hyperlink w:anchor="_Toc155865964" w:history="1">
+          <w:hyperlink w:anchor="_Toc156397449" w:history="1">
             <w:r>
               <w:rPr>
                 <w:rStyle w:val="Collegamentoipertestuale"/>
@@ -1645,7 +1647,7 @@
                 <w:noProof/>
                 <w:webHidden/>
               </w:rPr>
-              <w:instrText xml:space="preserve"> PAGEREF _Toc155865964 \h </w:instrText>
+              <w:instrText xml:space="preserve"> PAGEREF _Toc156397449 \h </w:instrText>
             </w:r>
             <w:r>
               <w:rPr>
@@ -1689,7 +1691,7 @@
               <w14:ligatures w14:val="standardContextual"/>
             </w:rPr>
           </w:pPr>
-          <w:hyperlink w:anchor="_Toc155865965" w:history="1">
+          <w:hyperlink w:anchor="_Toc156397450" w:history="1">
             <w:r>
               <w:rPr>
                 <w:rStyle w:val="Collegamentoipertestuale"/>
@@ -1714,7 +1716,7 @@
                 <w:rStyle w:val="Collegamentoipertestuale"/>
                 <w:noProof/>
               </w:rPr>
-              <w:t>Initialize and start the tool</w:t>
+              <w:t>Manual operations if using a virtual machine</w:t>
             </w:r>
             <w:r>
               <w:rPr>
@@ -1735,7 +1737,7 @@
                 <w:noProof/>
                 <w:webHidden/>
               </w:rPr>
-              <w:instrText xml:space="preserve"> PAGEREF _Toc155865965 \h </w:instrText>
+              <w:instrText xml:space="preserve"> PAGEREF _Toc156397450 \h </w:instrText>
             </w:r>
             <w:r>
               <w:rPr>
@@ -1755,7 +1757,7 @@
                 <w:noProof/>
                 <w:webHidden/>
               </w:rPr>
-              <w:t>7</w:t>
+              <w:t>8</w:t>
             </w:r>
             <w:r>
               <w:rPr>
@@ -1779,7 +1781,7 @@
               <w14:ligatures w14:val="standardContextual"/>
             </w:rPr>
           </w:pPr>
-          <w:hyperlink w:anchor="_Toc155865966" w:history="1">
+          <w:hyperlink w:anchor="_Toc156397451" w:history="1">
             <w:r>
               <w:rPr>
                 <w:rStyle w:val="Collegamentoipertestuale"/>
@@ -1804,6 +1806,96 @@
                 <w:rStyle w:val="Collegamentoipertestuale"/>
                 <w:noProof/>
               </w:rPr>
+              <w:t>Initialize and start the tool</w:t>
+            </w:r>
+            <w:r>
+              <w:rPr>
+                <w:noProof/>
+                <w:webHidden/>
+              </w:rPr>
+              <w:tab/>
+            </w:r>
+            <w:r>
+              <w:rPr>
+                <w:noProof/>
+                <w:webHidden/>
+              </w:rPr>
+              <w:fldChar w:fldCharType="begin"/>
+            </w:r>
+            <w:r>
+              <w:rPr>
+                <w:noProof/>
+                <w:webHidden/>
+              </w:rPr>
+              <w:instrText xml:space="preserve"> PAGEREF _Toc156397451 \h </w:instrText>
+            </w:r>
+            <w:r>
+              <w:rPr>
+                <w:noProof/>
+                <w:webHidden/>
+              </w:rPr>
+            </w:r>
+            <w:r>
+              <w:rPr>
+                <w:noProof/>
+                <w:webHidden/>
+              </w:rPr>
+              <w:fldChar w:fldCharType="separate"/>
+            </w:r>
+            <w:r>
+              <w:rPr>
+                <w:noProof/>
+                <w:webHidden/>
+              </w:rPr>
+              <w:t>9</w:t>
+            </w:r>
+            <w:r>
+              <w:rPr>
+                <w:noProof/>
+                <w:webHidden/>
+              </w:rPr>
+              <w:fldChar w:fldCharType="end"/>
+            </w:r>
+          </w:hyperlink>
+        </w:p>
+        <w:p>
+          <w:pPr>
+            <w:pStyle w:val="Sommario3"/>
+            <w:rPr>
+              <w:rFonts w:asciiTheme="minorHAnsi" w:eastAsiaTheme="minorEastAsia" w:hAnsiTheme="minorHAnsi" w:cstheme="minorBidi"/>
+              <w:noProof/>
+              <w:kern w:val="2"/>
+              <w:sz w:val="22"/>
+              <w:szCs w:val="22"/>
+              <w:lang w:val="it-IT" w:eastAsia="it-IT"/>
+              <w14:ligatures w14:val="standardContextual"/>
+            </w:rPr>
+          </w:pPr>
+          <w:hyperlink w:anchor="_Toc156397452" w:history="1">
+            <w:r>
+              <w:rPr>
+                <w:rStyle w:val="Collegamentoipertestuale"/>
+                <w:noProof/>
+              </w:rPr>
+              <w:t>2.5.3</w:t>
+            </w:r>
+            <w:r>
+              <w:rPr>
+                <w:rFonts w:asciiTheme="minorHAnsi" w:eastAsiaTheme="minorEastAsia" w:hAnsiTheme="minorHAnsi" w:cstheme="minorBidi"/>
+                <w:noProof/>
+                <w:kern w:val="2"/>
+                <w:sz w:val="22"/>
+                <w:szCs w:val="22"/>
+                <w:lang w:val="it-IT" w:eastAsia="it-IT"/>
+                <w14:ligatures w14:val="standardContextual"/>
+              </w:rPr>
+              <w:tab/>
+            </w:r>
+            <w:r>
+              <w:rPr>
+                <w:rStyle w:val="Collegamentoipertestuale"/>
+                <w:noProof/>
+              </w:rPr>
               <w:t>Modelling</w:t>
             </w:r>
             <w:r>
@@ -1825,7 +1917,7 @@
                 <w:noProof/>
                 <w:webHidden/>
               </w:rPr>
-              <w:instrText xml:space="preserve"> PAGEREF _Toc155865966 \h </w:instrText>
+              <w:instrText xml:space="preserve"> PAGEREF _Toc156397452 \h </w:instrText>
             </w:r>
             <w:r>
               <w:rPr>
@@ -1845,7 +1937,7 @@
                 <w:noProof/>
                 <w:webHidden/>
               </w:rPr>
-              <w:t>9</w:t>
+              <w:t>10</w:t>
             </w:r>
             <w:r>
               <w:rPr>
@@ -1868,7 +1960,7 @@
               <w14:ligatures w14:val="standardContextual"/>
             </w:rPr>
           </w:pPr>
-          <w:hyperlink w:anchor="_Toc155865967" w:history="1">
+          <w:hyperlink w:anchor="_Toc156397453" w:history="1">
             <w:r>
               <w:rPr>
                 <w:rStyle w:val="Collegamentoipertestuale"/>
@@ -1913,7 +2005,7 @@
                 <w:noProof/>
                 <w:webHidden/>
               </w:rPr>
-              <w:instrText xml:space="preserve"> PAGEREF _Toc155865967 \h </w:instrText>
+              <w:instrText xml:space="preserve"> PAGEREF _Toc156397453 \h </w:instrText>
             </w:r>
             <w:r>
               <w:rPr>
@@ -1933,7 +2025,7 @@
                 <w:noProof/>
                 <w:webHidden/>
               </w:rPr>
-              <w:t>13</w:t>
+              <w:t>14</w:t>
             </w:r>
             <w:r>
               <w:rPr>
@@ -1957,7 +2049,7 @@
               <w14:ligatures w14:val="standardContextual"/>
             </w:rPr>
           </w:pPr>
-          <w:hyperlink w:anchor="_Toc155865968" w:history="1">
+          <w:hyperlink w:anchor="_Toc156397454" w:history="1">
             <w:r>
               <w:rPr>
                 <w:rStyle w:val="Collegamentoipertestuale"/>
@@ -2003,7 +2095,7 @@
                 <w:noProof/>
                 <w:webHidden/>
               </w:rPr>
-              <w:instrText xml:space="preserve"> PAGEREF _Toc155865968 \h </w:instrText>
+              <w:instrText xml:space="preserve"> PAGEREF _Toc156397454 \h </w:instrText>
             </w:r>
             <w:r>
               <w:rPr>
@@ -2023,7 +2115,7 @@
                 <w:noProof/>
                 <w:webHidden/>
               </w:rPr>
-              <w:t>13</w:t>
+              <w:t>14</w:t>
             </w:r>
             <w:r>
               <w:rPr>
@@ -2047,7 +2139,7 @@
               <w14:ligatures w14:val="standardContextual"/>
             </w:rPr>
           </w:pPr>
-          <w:hyperlink w:anchor="_Toc155865969" w:history="1">
+          <w:hyperlink w:anchor="_Toc156397455" w:history="1">
             <w:r>
               <w:rPr>
                 <w:rStyle w:val="Collegamentoipertestuale"/>
@@ -2093,7 +2185,7 @@
                 <w:noProof/>
                 <w:webHidden/>
               </w:rPr>
-              <w:instrText xml:space="preserve"> PAGEREF _Toc155865969 \h </w:instrText>
+              <w:instrText xml:space="preserve"> PAGEREF _Toc156397455 \h </w:instrText>
             </w:r>
             <w:r>
               <w:rPr>
@@ -2113,7 +2205,7 @@
                 <w:noProof/>
                 <w:webHidden/>
               </w:rPr>
-              <w:t>13</w:t>
+              <w:t>14</w:t>
             </w:r>
             <w:r>
               <w:rPr>
@@ -2137,7 +2229,7 @@
               <w14:ligatures w14:val="standardContextual"/>
             </w:rPr>
           </w:pPr>
-          <w:hyperlink w:anchor="_Toc155865970" w:history="1">
+          <w:hyperlink w:anchor="_Toc156397456" w:history="1">
             <w:r>
               <w:rPr>
                 <w:rStyle w:val="Collegamentoipertestuale"/>
@@ -2183,7 +2275,7 @@
                 <w:noProof/>
                 <w:webHidden/>
               </w:rPr>
-              <w:instrText xml:space="preserve"> PAGEREF _Toc155865970 \h </w:instrText>
+              <w:instrText xml:space="preserve"> PAGEREF _Toc156397456 \h </w:instrText>
             </w:r>
             <w:r>
               <w:rPr>
@@ -2203,7 +2295,7 @@
                 <w:noProof/>
                 <w:webHidden/>
               </w:rPr>
-              <w:t>14</w:t>
+              <w:t>15</w:t>
             </w:r>
             <w:r>
               <w:rPr>
@@ -2215,6 +2307,19 @@
           </w:hyperlink>
         </w:p>
         <w:p>
+          <w:pPr>
+            <w:sectPr>
+              <w:headerReference w:type="default" r:id="rId9"/>
+              <w:footerReference w:type="default" r:id="rId10"/>
+              <w:headerReference w:type="first" r:id="rId11"/>
+              <w:footerReference w:type="first" r:id="rId12"/>
+              <w:pgSz w:w="12240" w:h="15840"/>
+              <w:pgMar w:top="1440" w:right="1440" w:bottom="1440" w:left="1440" w:header="720" w:footer="720" w:gutter="0"/>
+              <w:cols w:space="720"/>
+              <w:titlePg/>
+              <w:docGrid w:linePitch="299"/>
+            </w:sectPr>
+          </w:pPr>
           <w:r>
             <w:rPr>
               <w:b/>
@@ -2227,31 +2332,11 @@
     </w:sdt>
     <w:p>
       <w:pPr>
-        <w:pStyle w:val="Titolosommario"/>
-        <w:rPr>
-          <w:rFonts w:cs="Times New Roman"/>
-          <w:color w:val="auto"/>
-        </w:rPr>
-        <w:sectPr>
-          <w:headerReference w:type="default" r:id="rId9"/>
-          <w:footerReference w:type="default" r:id="rId10"/>
-          <w:headerReference w:type="first" r:id="rId11"/>
-          <w:footerReference w:type="first" r:id="rId12"/>
-          <w:pgSz w:w="12240" w:h="15840"/>
-          <w:pgMar w:top="1440" w:right="1440" w:bottom="1440" w:left="1440" w:header="720" w:footer="720" w:gutter="0"/>
-          <w:cols w:space="720"/>
-          <w:titlePg/>
-          <w:docGrid w:linePitch="299"/>
-        </w:sectPr>
-      </w:pPr>
-    </w:p>
-    <w:p>
-      <w:pPr>
         <w:pStyle w:val="Titolo1"/>
       </w:pPr>
       <w:bookmarkStart w:id="0" w:name="_Toc109205390"/>
       <w:bookmarkStart w:id="1" w:name="_Toc154591518"/>
-      <w:bookmarkStart w:id="2" w:name="_Toc155865951"/>
+      <w:bookmarkStart w:id="2" w:name="_Toc156397436"/>
       <w:r>
         <w:lastRenderedPageBreak/>
         <w:t>PREFACE</w:t>
@@ -2271,7 +2356,7 @@
       </w:pPr>
       <w:bookmarkStart w:id="3" w:name="_Toc109205391"/>
       <w:bookmarkStart w:id="4" w:name="_Toc154591519"/>
-      <w:bookmarkStart w:id="5" w:name="_Toc155865952"/>
+      <w:bookmarkStart w:id="5" w:name="_Toc156397437"/>
       <w:r>
         <w:t xml:space="preserve">Description of the </w:t>
       </w:r>
@@ -2319,7 +2404,7 @@
       </w:pPr>
       <w:bookmarkStart w:id="6" w:name="_Toc109205395"/>
       <w:bookmarkStart w:id="7" w:name="_Toc154591520"/>
-      <w:bookmarkStart w:id="8" w:name="_Toc155865953"/>
+      <w:bookmarkStart w:id="8" w:name="_Toc156397438"/>
       <w:r>
         <w:t xml:space="preserve">Obtaining </w:t>
       </w:r>
@@ -2402,7 +2487,7 @@
       </w:pPr>
       <w:bookmarkStart w:id="9" w:name="_Toc109205399"/>
       <w:bookmarkStart w:id="10" w:name="_Toc154591521"/>
-      <w:bookmarkStart w:id="11" w:name="_Toc155865954"/>
+      <w:bookmarkStart w:id="11" w:name="_Toc156397439"/>
       <w:r>
         <w:rPr>
           <w:rFonts w:cstheme="majorHAnsi"/>
@@ -2428,7 +2513,7 @@
       </w:pPr>
       <w:bookmarkStart w:id="12" w:name="_Toc109205400"/>
       <w:bookmarkStart w:id="13" w:name="_Toc154591522"/>
-      <w:bookmarkStart w:id="14" w:name="_Toc155865955"/>
+      <w:bookmarkStart w:id="14" w:name="_Toc156397440"/>
       <w:r>
         <w:t xml:space="preserve">Purpose of the </w:t>
       </w:r>
@@ -2521,9 +2606,12 @@
       </w:pPr>
       <w:bookmarkStart w:id="15" w:name="_Toc109205402"/>
       <w:bookmarkStart w:id="16" w:name="_Toc154591523"/>
-      <w:bookmarkStart w:id="17" w:name="_Toc155865956"/>
-      <w:r>
-        <w:t>Product Compliance</w:t>
+      <w:bookmarkStart w:id="17" w:name="_Toc156397441"/>
+      <w:r>
+        <w:t>Software</w:t>
+      </w:r>
+      <w:r>
+        <w:t xml:space="preserve"> Compliance</w:t>
       </w:r>
       <w:bookmarkEnd w:id="15"/>
       <w:bookmarkEnd w:id="16"/>
@@ -2611,7 +2699,7 @@
       </w:pPr>
       <w:bookmarkStart w:id="18" w:name="_Toc109205403"/>
       <w:bookmarkStart w:id="19" w:name="_Toc154591524"/>
-      <w:bookmarkStart w:id="20" w:name="_Toc155865957"/>
+      <w:bookmarkStart w:id="20" w:name="_Toc156397442"/>
       <w:r>
         <w:t>Software architecture</w:t>
       </w:r>
@@ -2638,7 +2726,15 @@
     </w:p>
     <w:p>
       <w:r>
-        <w:t>TODO foto software architecture</w:t>
+        <w:t xml:space="preserve">TODO </w:t>
+      </w:r>
+      <w:proofErr w:type="spellStart"/>
+      <w:r>
+        <w:t>foto</w:t>
+      </w:r>
+      <w:proofErr w:type="spellEnd"/>
+      <w:r>
+        <w:t xml:space="preserve"> software architecture</w:t>
       </w:r>
     </w:p>
     <w:p>
@@ -2650,12 +2746,20 @@
           <w:noProof/>
         </w:rPr>
       </w:pPr>
-      <w:bookmarkStart w:id="21" w:name="_Toc155865958"/>
+      <w:bookmarkStart w:id="21" w:name="_Toc156397443"/>
       <w:r>
         <w:t xml:space="preserve">Hyperledger Aries </w:t>
       </w:r>
       <w:r>
-        <w:t>(Aries Cloud-Agent Python – ACApy)</w:t>
+        <w:t xml:space="preserve">(Aries Cloud-Agent Python – </w:t>
+      </w:r>
+      <w:proofErr w:type="spellStart"/>
+      <w:r>
+        <w:t>ACApy</w:t>
+      </w:r>
+      <w:proofErr w:type="spellEnd"/>
+      <w:r>
+        <w:t>)</w:t>
       </w:r>
       <w:bookmarkEnd w:id="21"/>
     </w:p>
@@ -2684,7 +2788,7 @@
       <w:pPr>
         <w:pStyle w:val="Titolo3"/>
       </w:pPr>
-      <w:bookmarkStart w:id="22" w:name="_Toc155865959"/>
+      <w:bookmarkStart w:id="22" w:name="_Toc156397444"/>
       <w:r>
         <w:t>Hyperledger Indy</w:t>
       </w:r>
@@ -2719,7 +2823,7 @@
       <w:pPr>
         <w:pStyle w:val="Titolo3"/>
       </w:pPr>
-      <w:bookmarkStart w:id="23" w:name="_Toc155865960"/>
+      <w:bookmarkStart w:id="23" w:name="_Toc156397445"/>
       <w:r>
         <w:t>Von-network</w:t>
       </w:r>
@@ -2756,14 +2860,42 @@
         <w:rPr>
           <w:lang w:val="it-IT"/>
         </w:rPr>
-        <w:t>ssari da fare per la von? Magari riprovare da capo come fossi un utente inesperto… Considerando già il docker, python e il resto come inclusi…</w:t>
+        <w:t xml:space="preserve">ssari da fare per la von? Magari riprovare da capo come fossi un utente inesperto… Considerando già il </w:t>
+      </w:r>
+      <w:proofErr w:type="spellStart"/>
+      <w:r>
+        <w:rPr>
+          <w:lang w:val="it-IT"/>
+        </w:rPr>
+        <w:t>docker</w:t>
+      </w:r>
+      <w:proofErr w:type="spellEnd"/>
+      <w:r>
+        <w:rPr>
+          <w:lang w:val="it-IT"/>
+        </w:rPr>
+        <w:t xml:space="preserve">, </w:t>
+      </w:r>
+      <w:proofErr w:type="spellStart"/>
+      <w:r>
+        <w:rPr>
+          <w:lang w:val="it-IT"/>
+        </w:rPr>
+        <w:t>python</w:t>
+      </w:r>
+      <w:proofErr w:type="spellEnd"/>
+      <w:r>
+        <w:rPr>
+          <w:lang w:val="it-IT"/>
+        </w:rPr>
+        <w:t xml:space="preserve"> e il resto come inclusi…</w:t>
       </w:r>
     </w:p>
     <w:p>
       <w:pPr>
         <w:pStyle w:val="Titolo3"/>
       </w:pPr>
-      <w:bookmarkStart w:id="24" w:name="_Toc155865961"/>
+      <w:bookmarkStart w:id="24" w:name="_Toc156397446"/>
       <w:r>
         <w:t>Indy-</w:t>
       </w:r>
@@ -2792,7 +2924,23 @@
         <w:t xml:space="preserve">( </w:t>
       </w:r>
       <w:r>
-        <w:t>TODO siamo sicuri?</w:t>
+        <w:t xml:space="preserve">TODO </w:t>
+      </w:r>
+      <w:proofErr w:type="spellStart"/>
+      <w:r>
+        <w:t>siamo</w:t>
+      </w:r>
+      <w:proofErr w:type="spellEnd"/>
+      <w:r>
+        <w:t xml:space="preserve"> </w:t>
+      </w:r>
+      <w:proofErr w:type="spellStart"/>
+      <w:r>
+        <w:t>sicuri</w:t>
+      </w:r>
+      <w:proofErr w:type="spellEnd"/>
+      <w:r>
+        <w:t>?</w:t>
       </w:r>
       <w:r>
         <w:t xml:space="preserve"> </w:t>
@@ -2822,7 +2970,7 @@
       <w:pPr>
         <w:pStyle w:val="Titolo2"/>
       </w:pPr>
-      <w:bookmarkStart w:id="25" w:name="_Toc155865962"/>
+      <w:bookmarkStart w:id="25" w:name="_Toc156397447"/>
       <w:r>
         <w:lastRenderedPageBreak/>
         <w:t>Requirements</w:t>
@@ -2866,11 +3014,19 @@
           <w:rFonts w:ascii="Courier New" w:hAnsi="Courier New" w:cs="Courier New"/>
         </w:rPr>
       </w:pPr>
+      <w:proofErr w:type="spellStart"/>
       <w:r>
         <w:rPr>
           <w:rFonts w:ascii="Courier New" w:hAnsi="Courier New" w:cs="Courier New"/>
         </w:rPr>
-        <w:t>sudo apt update</w:t>
+        <w:t>sudo</w:t>
+      </w:r>
+      <w:proofErr w:type="spellEnd"/>
+      <w:r>
+        <w:rPr>
+          <w:rFonts w:ascii="Courier New" w:hAnsi="Courier New" w:cs="Courier New"/>
+        </w:rPr>
+        <w:t xml:space="preserve"> apt update</w:t>
       </w:r>
     </w:p>
     <w:p>
@@ -2880,11 +3036,19 @@
           <w:rFonts w:ascii="Courier New" w:hAnsi="Courier New" w:cs="Courier New"/>
         </w:rPr>
       </w:pPr>
+      <w:proofErr w:type="spellStart"/>
       <w:r>
         <w:rPr>
           <w:rFonts w:ascii="Courier New" w:hAnsi="Courier New" w:cs="Courier New"/>
         </w:rPr>
-        <w:t>sudo apt install software-properties-common</w:t>
+        <w:t>sudo</w:t>
+      </w:r>
+      <w:proofErr w:type="spellEnd"/>
+      <w:r>
+        <w:rPr>
+          <w:rFonts w:ascii="Courier New" w:hAnsi="Courier New" w:cs="Courier New"/>
+        </w:rPr>
+        <w:t xml:space="preserve"> apt install software-properties-common</w:t>
       </w:r>
     </w:p>
     <w:p>
@@ -2894,12 +3058,42 @@
           <w:rFonts w:ascii="Courier New" w:hAnsi="Courier New" w:cs="Courier New"/>
         </w:rPr>
       </w:pPr>
+      <w:proofErr w:type="spellStart"/>
       <w:r>
         <w:rPr>
           <w:rFonts w:ascii="Courier New" w:hAnsi="Courier New" w:cs="Courier New"/>
         </w:rPr>
-        <w:t>sudo add-apt-repository ppa:deadsnakes/ppa</w:t>
-      </w:r>
+        <w:t>sudo</w:t>
+      </w:r>
+      <w:proofErr w:type="spellEnd"/>
+      <w:r>
+        <w:rPr>
+          <w:rFonts w:ascii="Courier New" w:hAnsi="Courier New" w:cs="Courier New"/>
+        </w:rPr>
+        <w:t xml:space="preserve"> add-apt-repository </w:t>
+      </w:r>
+      <w:proofErr w:type="spellStart"/>
+      <w:r>
+        <w:rPr>
+          <w:rFonts w:ascii="Courier New" w:hAnsi="Courier New" w:cs="Courier New"/>
+        </w:rPr>
+        <w:t>ppa:deadsnakes</w:t>
+      </w:r>
+      <w:proofErr w:type="spellEnd"/>
+      <w:r>
+        <w:rPr>
+          <w:rFonts w:ascii="Courier New" w:hAnsi="Courier New" w:cs="Courier New"/>
+        </w:rPr>
+        <w:t>/</w:t>
+      </w:r>
+      <w:proofErr w:type="spellStart"/>
+      <w:r>
+        <w:rPr>
+          <w:rFonts w:ascii="Courier New" w:hAnsi="Courier New" w:cs="Courier New"/>
+        </w:rPr>
+        <w:t>ppa</w:t>
+      </w:r>
+      <w:proofErr w:type="spellEnd"/>
     </w:p>
     <w:p>
       <w:pPr>
@@ -2908,11 +3102,19 @@
           <w:rFonts w:ascii="Courier New" w:hAnsi="Courier New" w:cs="Courier New"/>
         </w:rPr>
       </w:pPr>
+      <w:proofErr w:type="spellStart"/>
       <w:r>
         <w:rPr>
           <w:rFonts w:ascii="Courier New" w:hAnsi="Courier New" w:cs="Courier New"/>
         </w:rPr>
-        <w:t>sudo apt update</w:t>
+        <w:t>sudo</w:t>
+      </w:r>
+      <w:proofErr w:type="spellEnd"/>
+      <w:r>
+        <w:rPr>
+          <w:rFonts w:ascii="Courier New" w:hAnsi="Courier New" w:cs="Courier New"/>
+        </w:rPr>
+        <w:t xml:space="preserve"> apt update</w:t>
       </w:r>
     </w:p>
     <w:p>
@@ -2922,11 +3124,19 @@
           <w:rFonts w:ascii="Courier New" w:hAnsi="Courier New" w:cs="Courier New"/>
         </w:rPr>
       </w:pPr>
+      <w:proofErr w:type="spellStart"/>
       <w:r>
         <w:rPr>
           <w:rFonts w:ascii="Courier New" w:hAnsi="Courier New" w:cs="Courier New"/>
         </w:rPr>
-        <w:t>sudo apt install python3.8</w:t>
+        <w:t>sudo</w:t>
+      </w:r>
+      <w:proofErr w:type="spellEnd"/>
+      <w:r>
+        <w:rPr>
+          <w:rFonts w:ascii="Courier New" w:hAnsi="Courier New" w:cs="Courier New"/>
+        </w:rPr>
+        <w:t xml:space="preserve"> apt install python3.8</w:t>
       </w:r>
     </w:p>
     <w:p>
@@ -2950,11 +3160,19 @@
           <w:rFonts w:ascii="Courier New" w:hAnsi="Courier New" w:cs="Courier New"/>
         </w:rPr>
       </w:pPr>
+      <w:proofErr w:type="spellStart"/>
       <w:r>
         <w:rPr>
           <w:rFonts w:ascii="Courier New" w:hAnsi="Courier New" w:cs="Courier New"/>
         </w:rPr>
-        <w:t>sudo apt update</w:t>
+        <w:t>sudo</w:t>
+      </w:r>
+      <w:proofErr w:type="spellEnd"/>
+      <w:r>
+        <w:rPr>
+          <w:rFonts w:ascii="Courier New" w:hAnsi="Courier New" w:cs="Courier New"/>
+        </w:rPr>
+        <w:t xml:space="preserve"> apt update</w:t>
       </w:r>
     </w:p>
     <w:p>
@@ -2964,11 +3182,19 @@
           <w:rFonts w:ascii="Courier New" w:hAnsi="Courier New" w:cs="Courier New"/>
         </w:rPr>
       </w:pPr>
+      <w:proofErr w:type="spellStart"/>
       <w:r>
         <w:rPr>
           <w:rFonts w:ascii="Courier New" w:hAnsi="Courier New" w:cs="Courier New"/>
         </w:rPr>
-        <w:t>sudo apt install python3-pip</w:t>
+        <w:t>sudo</w:t>
+      </w:r>
+      <w:proofErr w:type="spellEnd"/>
+      <w:r>
+        <w:rPr>
+          <w:rFonts w:ascii="Courier New" w:hAnsi="Courier New" w:cs="Courier New"/>
+        </w:rPr>
+        <w:t xml:space="preserve"> apt install python3-pip</w:t>
       </w:r>
     </w:p>
     <w:p>
@@ -3537,7 +3763,7 @@
           <w:noProof/>
         </w:rPr>
       </w:pPr>
-      <w:bookmarkStart w:id="26" w:name="_Toc155865963"/>
+      <w:bookmarkStart w:id="26" w:name="_Toc156397448"/>
       <w:r>
         <w:rPr>
           <w:rFonts w:cstheme="majorHAnsi"/>
@@ -3567,7 +3793,7 @@
       </w:pPr>
       <w:bookmarkStart w:id="27" w:name="_Toc109205427"/>
       <w:bookmarkStart w:id="28" w:name="_Toc154591529"/>
-      <w:bookmarkStart w:id="29" w:name="_Toc155865964"/>
+      <w:bookmarkStart w:id="29" w:name="_Toc156397449"/>
       <w:r>
         <w:t xml:space="preserve">How to </w:t>
       </w:r>
@@ -3596,6 +3822,7 @@
           <w:color w:val="000000"/>
         </w:rPr>
       </w:pPr>
+      <w:bookmarkStart w:id="30" w:name="_Toc156397450"/>
       <w:r>
         <w:rPr>
           <w:color w:val="000000"/>
@@ -3609,13 +3836,28 @@
         </w:rPr>
         <w:t xml:space="preserve"> if using a virtual machine</w:t>
       </w:r>
+      <w:bookmarkEnd w:id="30"/>
     </w:p>
     <w:p>
       <w:pPr>
         <w:jc w:val="both"/>
       </w:pPr>
       <w:r>
-        <w:t>There are still some raw-level operations that the user need to do to use ChorSSI on a local Virtual Machine ( use Codespace to avoid this ):</w:t>
+        <w:t xml:space="preserve">There are still some raw-level operations that the user need to do to use ChorSSI on a local Virtual Machine </w:t>
+      </w:r>
+      <w:r>
+        <w:t>(use</w:t>
+      </w:r>
+      <w:r>
+        <w:t xml:space="preserve"> </w:t>
+      </w:r>
+      <w:proofErr w:type="spellStart"/>
+      <w:r>
+        <w:t>Codespace</w:t>
+      </w:r>
+      <w:proofErr w:type="spellEnd"/>
+      <w:r>
+        <w:t xml:space="preserve"> to avoid this ):</w:t>
       </w:r>
     </w:p>
     <w:p>
@@ -3666,13 +3908,49 @@
         <w:rPr>
           <w:lang w:val="it-IT"/>
         </w:rPr>
-        <w:t>/src/components/util/APIUtils.js</w:t>
-      </w:r>
+        <w:t>/</w:t>
+      </w:r>
+      <w:proofErr w:type="spellStart"/>
       <w:r>
         <w:rPr>
           <w:lang w:val="it-IT"/>
         </w:rPr>
-        <w:t>)</w:t>
+        <w:t>src</w:t>
+      </w:r>
+      <w:proofErr w:type="spellEnd"/>
+      <w:r>
+        <w:rPr>
+          <w:lang w:val="it-IT"/>
+        </w:rPr>
+        <w:t>/</w:t>
+      </w:r>
+      <w:proofErr w:type="spellStart"/>
+      <w:r>
+        <w:rPr>
+          <w:lang w:val="it-IT"/>
+        </w:rPr>
+        <w:t>components</w:t>
+      </w:r>
+      <w:proofErr w:type="spellEnd"/>
+      <w:r>
+        <w:rPr>
+          <w:lang w:val="it-IT"/>
+        </w:rPr>
+        <w:t>/</w:t>
+      </w:r>
+      <w:proofErr w:type="spellStart"/>
+      <w:r>
+        <w:rPr>
+          <w:lang w:val="it-IT"/>
+        </w:rPr>
+        <w:t>util</w:t>
+      </w:r>
+      <w:proofErr w:type="spellEnd"/>
+      <w:r>
+        <w:rPr>
+          <w:lang w:val="it-IT"/>
+        </w:rPr>
+        <w:t>/APIUtils.js)</w:t>
       </w:r>
       <w:r>
         <w:rPr>
@@ -3811,12 +4089,21 @@
       <w:r>
         <w:t xml:space="preserve">In </w:t>
       </w:r>
+      <w:proofErr w:type="spellStart"/>
       <w:r>
         <w:rPr>
           <w:i/>
           <w:iCs/>
         </w:rPr>
-        <w:t xml:space="preserve">bpmn.modeler.component.jsx </w:t>
+        <w:t>bpmn.modeler.component.jsx</w:t>
+      </w:r>
+      <w:proofErr w:type="spellEnd"/>
+      <w:r>
+        <w:rPr>
+          <w:i/>
+          <w:iCs/>
+        </w:rPr>
+        <w:t xml:space="preserve"> </w:t>
       </w:r>
       <w:r>
         <w:t>file (</w:t>
@@ -3825,8 +4112,29 @@
         <w:t>.</w:t>
       </w:r>
       <w:r>
-        <w:t>/src/components/bpmn/bpmn.modeler.component.jsx</w:t>
-      </w:r>
+        <w:t>/</w:t>
+      </w:r>
+      <w:proofErr w:type="spellStart"/>
+      <w:r>
+        <w:t>src</w:t>
+      </w:r>
+      <w:proofErr w:type="spellEnd"/>
+      <w:r>
+        <w:t>/components/</w:t>
+      </w:r>
+      <w:proofErr w:type="spellStart"/>
+      <w:r>
+        <w:t>bpmn</w:t>
+      </w:r>
+      <w:proofErr w:type="spellEnd"/>
+      <w:r>
+        <w:t>/</w:t>
+      </w:r>
+      <w:proofErr w:type="spellStart"/>
+      <w:r>
+        <w:t>bpmn.modeler.component.jsx</w:t>
+      </w:r>
+      <w:proofErr w:type="spellEnd"/>
       <w:r>
         <w:t>):</w:t>
       </w:r>
@@ -3878,21 +4186,7 @@
           <w:i/>
           <w:iCs/>
         </w:rPr>
-        <w:t>${port}</w:t>
-      </w:r>
-      <w:r>
-        <w:rPr>
-          <w:i/>
-          <w:iCs/>
-        </w:rPr>
-        <w:t xml:space="preserve"> </w:t>
-      </w:r>
-      <w:r>
-        <w:rPr>
-          <w:i/>
-          <w:iCs/>
-        </w:rPr>
-        <w:t>`</w:t>
+        <w:t>${port} `</w:t>
       </w:r>
     </w:p>
     <w:p>
@@ -3925,7 +4219,15 @@
         <w:t xml:space="preserve"> (.</w:t>
       </w:r>
       <w:r>
-        <w:t>/src/lib/property-panel/provider/magic/parts/SpellProps.js</w:t>
+        <w:t>/</w:t>
+      </w:r>
+      <w:proofErr w:type="spellStart"/>
+      <w:r>
+        <w:t>src</w:t>
+      </w:r>
+      <w:proofErr w:type="spellEnd"/>
+      <w:r>
+        <w:t>/lib/property-panel/provider/magic/parts/SpellProps.js</w:t>
       </w:r>
       <w:r>
         <w:t>)</w:t>
@@ -3955,7 +4257,71 @@
           <w:i/>
           <w:iCs/>
         </w:rPr>
-        <w:t>var url = "https://friendly-couscous-r444p94p66qg354v4-" + getPortByAgentName(parsedName) + ".app.github.dev";</w:t>
+        <w:t xml:space="preserve">var </w:t>
+      </w:r>
+      <w:proofErr w:type="spellStart"/>
+      <w:r>
+        <w:rPr>
+          <w:i/>
+          <w:iCs/>
+        </w:rPr>
+        <w:t>url</w:t>
+      </w:r>
+      <w:proofErr w:type="spellEnd"/>
+      <w:r>
+        <w:rPr>
+          <w:i/>
+          <w:iCs/>
+        </w:rPr>
+        <w:t xml:space="preserve"> = "https://friendly-couscous-r444p94p66qg354v4-" + </w:t>
+      </w:r>
+      <w:proofErr w:type="spellStart"/>
+      <w:r>
+        <w:rPr>
+          <w:i/>
+          <w:iCs/>
+        </w:rPr>
+        <w:t>getPortByAgentName</w:t>
+      </w:r>
+      <w:proofErr w:type="spellEnd"/>
+      <w:r>
+        <w:rPr>
+          <w:i/>
+          <w:iCs/>
+        </w:rPr>
+        <w:t>(</w:t>
+      </w:r>
+      <w:proofErr w:type="spellStart"/>
+      <w:r>
+        <w:rPr>
+          <w:i/>
+          <w:iCs/>
+        </w:rPr>
+        <w:t>parsedName</w:t>
+      </w:r>
+      <w:proofErr w:type="spellEnd"/>
+      <w:r>
+        <w:rPr>
+          <w:i/>
+          <w:iCs/>
+        </w:rPr>
+        <w:t>) + ".</w:t>
+      </w:r>
+      <w:proofErr w:type="spellStart"/>
+      <w:r>
+        <w:rPr>
+          <w:i/>
+          <w:iCs/>
+        </w:rPr>
+        <w:t>app.github.dev</w:t>
+      </w:r>
+      <w:proofErr w:type="spellEnd"/>
+      <w:r>
+        <w:rPr>
+          <w:i/>
+          <w:iCs/>
+        </w:rPr>
+        <w:t>";</w:t>
       </w:r>
     </w:p>
     <w:p>
@@ -3979,7 +4345,55 @@
           <w:i/>
           <w:iCs/>
         </w:rPr>
-        <w:t>var url = "https://localhost:" + getPortByAgentName(parsedName);</w:t>
+        <w:t xml:space="preserve">var </w:t>
+      </w:r>
+      <w:proofErr w:type="spellStart"/>
+      <w:r>
+        <w:rPr>
+          <w:i/>
+          <w:iCs/>
+        </w:rPr>
+        <w:t>url</w:t>
+      </w:r>
+      <w:proofErr w:type="spellEnd"/>
+      <w:r>
+        <w:rPr>
+          <w:i/>
+          <w:iCs/>
+        </w:rPr>
+        <w:t xml:space="preserve"> = "https://localhost:" + </w:t>
+      </w:r>
+      <w:proofErr w:type="spellStart"/>
+      <w:r>
+        <w:rPr>
+          <w:i/>
+          <w:iCs/>
+        </w:rPr>
+        <w:t>getPortByAgentName</w:t>
+      </w:r>
+      <w:proofErr w:type="spellEnd"/>
+      <w:r>
+        <w:rPr>
+          <w:i/>
+          <w:iCs/>
+        </w:rPr>
+        <w:t>(</w:t>
+      </w:r>
+      <w:proofErr w:type="spellStart"/>
+      <w:r>
+        <w:rPr>
+          <w:i/>
+          <w:iCs/>
+        </w:rPr>
+        <w:t>parsedName</w:t>
+      </w:r>
+      <w:proofErr w:type="spellEnd"/>
+      <w:r>
+        <w:rPr>
+          <w:i/>
+          <w:iCs/>
+        </w:rPr>
+        <w:t>);</w:t>
       </w:r>
     </w:p>
     <w:p/>
@@ -3990,58 +4404,28 @@
           <w:color w:val="000000"/>
         </w:rPr>
       </w:pPr>
-      <w:bookmarkStart w:id="30" w:name="_Toc155865965"/>
+      <w:bookmarkStart w:id="31" w:name="_Toc156397451"/>
       <w:r>
         <w:rPr>
           <w:color w:val="000000"/>
         </w:rPr>
         <w:lastRenderedPageBreak/>
-        <w:t>Initialize and s</w:t>
-      </w:r>
-      <w:r>
+        <w:t>Initialize and start the tool</w:t>
+      </w:r>
+      <w:bookmarkEnd w:id="31"/>
+    </w:p>
+    <w:p>
+      <w:pPr>
+        <w:jc w:val="both"/>
         <w:rPr>
           <w:color w:val="000000"/>
         </w:rPr>
-        <w:t>tart the tool</w:t>
-      </w:r>
-      <w:bookmarkEnd w:id="30"/>
-    </w:p>
-    <w:p>
-      <w:pPr>
-        <w:jc w:val="both"/>
+      </w:pPr>
+      <w:r>
         <w:rPr>
           <w:color w:val="000000"/>
         </w:rPr>
-      </w:pPr>
-      <w:r>
-        <w:rPr>
-          <w:color w:val="000000"/>
-        </w:rPr>
-        <w:t xml:space="preserve">To set up the ChorSSI framework, the networks </w:t>
-      </w:r>
-      <w:r>
-        <w:rPr>
-          <w:color w:val="000000"/>
-        </w:rPr>
-        <w:t>must</w:t>
-      </w:r>
-      <w:r>
-        <w:rPr>
-          <w:color w:val="000000"/>
-        </w:rPr>
-        <w:t xml:space="preserve"> be </w:t>
-      </w:r>
-      <w:r>
-        <w:rPr>
-          <w:color w:val="000000"/>
-        </w:rPr>
-        <w:t>built up</w:t>
-      </w:r>
-      <w:r>
-        <w:rPr>
-          <w:color w:val="000000"/>
-        </w:rPr>
-        <w:t xml:space="preserve"> and the agents have to be created.</w:t>
+        <w:t>To set up the ChorSSI framework, the networks must be built up and the agents have to be created.</w:t>
       </w:r>
     </w:p>
     <w:p>
@@ -4140,13 +4524,7 @@
         <w:rPr>
           <w:color w:val="000000"/>
         </w:rPr>
-        <w:t>builds</w:t>
-      </w:r>
-      <w:r>
-        <w:rPr>
-          <w:color w:val="000000"/>
-        </w:rPr>
-        <w:t xml:space="preserve"> docker images for the </w:t>
+        <w:t xml:space="preserve">builds docker images for the </w:t>
       </w:r>
       <w:r>
         <w:rPr>
@@ -4180,10 +4558,7 @@
         <w:jc w:val="both"/>
       </w:pPr>
       <w:r>
-        <w:t>Then, o</w:t>
-      </w:r>
-      <w:r>
-        <w:t>pen a bash terminal and inside the project’s folder run:</w:t>
+        <w:t>Then, open a bash terminal and inside the project’s folder run:</w:t>
       </w:r>
     </w:p>
     <w:p>
@@ -4220,7 +4595,15 @@
         <w:t xml:space="preserve"> and</w:t>
       </w:r>
       <w:r>
-        <w:t xml:space="preserve"> indy-tails servers.</w:t>
+        <w:t xml:space="preserve"> </w:t>
+      </w:r>
+      <w:proofErr w:type="spellStart"/>
+      <w:r>
+        <w:t>indy</w:t>
+      </w:r>
+      <w:proofErr w:type="spellEnd"/>
+      <w:r>
+        <w:t>-tails servers.</w:t>
       </w:r>
     </w:p>
     <w:p>
@@ -4248,35 +4631,62 @@
           <w:rFonts w:ascii="Courier New" w:hAnsi="Courier New" w:cs="Courier New"/>
         </w:rPr>
       </w:pPr>
+      <w:proofErr w:type="spellStart"/>
       <w:r>
         <w:rPr>
           <w:rFonts w:ascii="Courier New" w:hAnsi="Courier New" w:cs="Courier New"/>
           <w:highlight w:val="lightGray"/>
         </w:rPr>
-        <w:t>npm i</w:t>
-      </w:r>
-    </w:p>
-    <w:p>
-      <w:pPr>
-        <w:ind w:firstLine="720"/>
-      </w:pPr>
-      <w:r>
-        <w:t>to install the dependencies and</w:t>
-      </w:r>
-    </w:p>
-    <w:p>
-      <w:pPr>
-        <w:jc w:val="center"/>
-        <w:rPr>
-          <w:rFonts w:ascii="Courier New" w:hAnsi="Courier New" w:cs="Courier New"/>
-        </w:rPr>
-      </w:pPr>
+        <w:t>npm</w:t>
+      </w:r>
+      <w:proofErr w:type="spellEnd"/>
       <w:r>
         <w:rPr>
           <w:rFonts w:ascii="Courier New" w:hAnsi="Courier New" w:cs="Courier New"/>
           <w:highlight w:val="lightGray"/>
         </w:rPr>
-        <w:t>npm run start</w:t>
+        <w:t xml:space="preserve"> </w:t>
+      </w:r>
+      <w:proofErr w:type="spellStart"/>
+      <w:r>
+        <w:rPr>
+          <w:rFonts w:ascii="Courier New" w:hAnsi="Courier New" w:cs="Courier New"/>
+          <w:highlight w:val="lightGray"/>
+        </w:rPr>
+        <w:t>i</w:t>
+      </w:r>
+      <w:proofErr w:type="spellEnd"/>
+    </w:p>
+    <w:p>
+      <w:pPr>
+        <w:ind w:firstLine="720"/>
+      </w:pPr>
+      <w:r>
+        <w:t>to install the dependencies and</w:t>
+      </w:r>
+    </w:p>
+    <w:p>
+      <w:pPr>
+        <w:jc w:val="center"/>
+        <w:rPr>
+          <w:rFonts w:ascii="Courier New" w:hAnsi="Courier New" w:cs="Courier New"/>
+        </w:rPr>
+      </w:pPr>
+      <w:proofErr w:type="spellStart"/>
+      <w:r>
+        <w:rPr>
+          <w:rFonts w:ascii="Courier New" w:hAnsi="Courier New" w:cs="Courier New"/>
+          <w:highlight w:val="lightGray"/>
+        </w:rPr>
+        <w:t>npm</w:t>
+      </w:r>
+      <w:proofErr w:type="spellEnd"/>
+      <w:r>
+        <w:rPr>
+          <w:rFonts w:ascii="Courier New" w:hAnsi="Courier New" w:cs="Courier New"/>
+          <w:highlight w:val="lightGray"/>
+        </w:rPr>
+        <w:t xml:space="preserve"> run start</w:t>
       </w:r>
     </w:p>
     <w:p>
@@ -4319,8 +4729,16 @@
         <w:rPr>
           <w:u w:val="single"/>
         </w:rPr>
-        <w:t>should be done after modelling phase, once the model is ultimated</w:t>
-      </w:r>
+        <w:t xml:space="preserve">should be done after modelling phase, once the model is </w:t>
+      </w:r>
+      <w:proofErr w:type="spellStart"/>
+      <w:r>
+        <w:rPr>
+          <w:u w:val="single"/>
+        </w:rPr>
+        <w:t>ultimated</w:t>
+      </w:r>
+      <w:proofErr w:type="spellEnd"/>
       <w:r>
         <w:t>)</w:t>
       </w:r>
@@ -4377,6 +4795,9 @@
         <w:jc w:val="both"/>
       </w:pPr>
       <w:r>
+        <w:rPr>
+          <w:noProof/>
+        </w:rPr>
         <w:lastRenderedPageBreak/>
         <w:drawing>
           <wp:inline distT="0" distB="0" distL="0" distR="0" wp14:anchorId="20B0CF70" wp14:editId="7B529994">
@@ -4458,14 +4879,14 @@
           <w:color w:val="000000"/>
         </w:rPr>
       </w:pPr>
-      <w:bookmarkStart w:id="31" w:name="_Toc155865966"/>
+      <w:bookmarkStart w:id="32" w:name="_Toc156397452"/>
       <w:r>
         <w:rPr>
           <w:color w:val="000000"/>
         </w:rPr>
         <w:t>Modelling</w:t>
       </w:r>
-      <w:bookmarkEnd w:id="31"/>
+      <w:bookmarkEnd w:id="32"/>
     </w:p>
     <w:p>
       <w:pPr>
@@ -4566,7 +4987,23 @@
           <w:i/>
           <w:iCs/>
         </w:rPr>
-        <w:t>”Chromaway”</w:t>
+        <w:t>”</w:t>
+      </w:r>
+      <w:proofErr w:type="spellStart"/>
+      <w:r>
+        <w:rPr>
+          <w:i/>
+          <w:iCs/>
+        </w:rPr>
+        <w:t>Chromaway</w:t>
+      </w:r>
+      <w:proofErr w:type="spellEnd"/>
+      <w:r>
+        <w:rPr>
+          <w:i/>
+          <w:iCs/>
+        </w:rPr>
+        <w:t>”</w:t>
       </w:r>
       <w:r>
         <w:rPr>
@@ -4719,7 +5156,15 @@
         <w:jc w:val="both"/>
       </w:pPr>
       <w:r>
-        <w:t>Refers to the collection of elements that can be added to a Choreography diagram from a side panel. The default palette in chor-js includes all the Choreography elements, such as tasks, events, gateways, and flows.</w:t>
+        <w:t xml:space="preserve">Refers to the collection of elements that can be added to a Choreography diagram from a side panel. The default palette in </w:t>
+      </w:r>
+      <w:proofErr w:type="spellStart"/>
+      <w:r>
+        <w:t>chor-js</w:t>
+      </w:r>
+      <w:proofErr w:type="spellEnd"/>
+      <w:r>
+        <w:t xml:space="preserve"> includes all the Choreography elements, such as tasks, events, gateways, and flows.</w:t>
       </w:r>
       <w:r>
         <w:rPr>
@@ -5119,6 +5564,9 @@
         <w:jc w:val="both"/>
       </w:pPr>
       <w:r>
+        <w:rPr>
+          <w:noProof/>
+        </w:rPr>
         <w:drawing>
           <wp:anchor distT="45720" distB="45720" distL="114300" distR="114300" simplePos="0" relativeHeight="251673600" behindDoc="1" locked="0" layoutInCell="1" allowOverlap="1" wp14:anchorId="14D7F2FD" wp14:editId="7D55E7D1">
             <wp:simplePos x="0" y="0"/>
@@ -5200,10 +5648,7 @@
         <w:t xml:space="preserve"> </w:t>
       </w:r>
       <w:r>
-        <w:t xml:space="preserve">we can find a status bar containing all the agents that we have </w:t>
-      </w:r>
-      <w:r>
-        <w:t xml:space="preserve">created from the model by clicking the </w:t>
+        <w:t xml:space="preserve">we can find a status bar containing all the agents that we have created from the model by clicking the </w:t>
       </w:r>
       <w:r>
         <w:rPr>
@@ -5213,10 +5658,7 @@
         <w:t>CONNECT</w:t>
       </w:r>
       <w:r>
-        <w:t xml:space="preserve"> button</w:t>
-      </w:r>
-      <w:r>
-        <w:t>.</w:t>
+        <w:t xml:space="preserve"> button.</w:t>
       </w:r>
     </w:p>
     <w:p>
@@ -5224,13 +5666,7 @@
         <w:jc w:val="both"/>
       </w:pPr>
       <w:r>
-        <w:t xml:space="preserve"> From this status bar, we can select the agents correlated to the participant of the diagram of which we want to</w:t>
-      </w:r>
-      <w:r>
-        <w:t xml:space="preserve"> </w:t>
-      </w:r>
-      <w:r>
-        <w:t>deeply observe some information details; the default agent whose additional information will be shown will be the first in the status bar itself. The shown information will depend on the object that the selected agent has generated:</w:t>
+        <w:t xml:space="preserve"> From this status bar, we can select the agents correlated to the participant of the diagram of which we want to deeply observe some information details; the default agent whose additional information will be shown will be the first in the status bar itself. The shown information will depend on the object that the selected agent has generated:</w:t>
       </w:r>
     </w:p>
     <w:p>
@@ -5245,6 +5681,7 @@
       </w:pPr>
       <w:r>
         <w:rPr>
+          <w:noProof/>
           <w:color w:val="000000"/>
         </w:rPr>
         <w:drawing>
@@ -5349,24 +5786,24 @@
       <w:pPr>
         <w:pStyle w:val="Titolo1"/>
       </w:pPr>
-      <w:bookmarkStart w:id="32" w:name="_Toc109205448"/>
-      <w:bookmarkStart w:id="33" w:name="_Toc154591537"/>
-      <w:bookmarkStart w:id="34" w:name="_Toc155865967"/>
+      <w:bookmarkStart w:id="33" w:name="_Toc109205448"/>
+      <w:bookmarkStart w:id="34" w:name="_Toc154591537"/>
+      <w:bookmarkStart w:id="35" w:name="_Toc156397453"/>
       <w:r>
         <w:lastRenderedPageBreak/>
         <w:t>TROUBLESHOOTING AND REPAIR</w:t>
       </w:r>
+      <w:bookmarkEnd w:id="35"/>
+    </w:p>
+    <w:p>
+      <w:pPr>
+        <w:pStyle w:val="Titolo2"/>
+      </w:pPr>
+      <w:bookmarkStart w:id="36" w:name="_Toc109205449"/>
+      <w:bookmarkStart w:id="37" w:name="_Toc154591538"/>
+      <w:bookmarkStart w:id="38" w:name="_Toc156397454"/>
+      <w:bookmarkEnd w:id="33"/>
       <w:bookmarkEnd w:id="34"/>
-    </w:p>
-    <w:p>
-      <w:pPr>
-        <w:pStyle w:val="Titolo2"/>
-      </w:pPr>
-      <w:bookmarkStart w:id="35" w:name="_Toc109205449"/>
-      <w:bookmarkStart w:id="36" w:name="_Toc154591538"/>
-      <w:bookmarkStart w:id="37" w:name="_Toc155865968"/>
-      <w:bookmarkEnd w:id="32"/>
-      <w:bookmarkEnd w:id="33"/>
       <w:r>
         <w:t xml:space="preserve">How to Identify and </w:t>
       </w:r>
@@ -5382,37 +5819,30 @@
       <w:r>
         <w:t>roblems</w:t>
       </w:r>
-      <w:bookmarkEnd w:id="35"/>
       <w:bookmarkEnd w:id="36"/>
       <w:bookmarkEnd w:id="37"/>
-    </w:p>
-    <w:p>
-      <w:r>
-        <w:t>List of possible solutions to the problems that have been noticed.</w:t>
-      </w:r>
-    </w:p>
-    <w:p>
-      <w:pPr>
-        <w:rPr>
-          <w:lang w:val="it-IT"/>
-        </w:rPr>
-      </w:pPr>
-      <w:r>
-        <w:rPr>
-          <w:lang w:val="it-IT"/>
-        </w:rPr>
-        <w:t>TODO compilare mano mano che sviluppo la VM</w:t>
+      <w:bookmarkEnd w:id="38"/>
+    </w:p>
+    <w:p>
+      <w:r>
+        <w:t>List of possible solutions to the problems that have been noticed</w:t>
+      </w:r>
+      <w:r>
+        <w:t xml:space="preserve"> for now</w:t>
+      </w:r>
+      <w:r>
+        <w:t>.</w:t>
       </w:r>
     </w:p>
     <w:p>
       <w:pPr>
         <w:pStyle w:val="Titolo3"/>
       </w:pPr>
-      <w:bookmarkStart w:id="38" w:name="_Toc155865969"/>
+      <w:bookmarkStart w:id="39" w:name="_Toc156397455"/>
       <w:r>
         <w:t>Docker engine</w:t>
       </w:r>
-      <w:bookmarkEnd w:id="38"/>
+      <w:bookmarkEnd w:id="39"/>
     </w:p>
     <w:tbl>
       <w:tblPr>
@@ -5511,11 +5941,47 @@
                 <w:rFonts w:ascii="Courier New" w:hAnsi="Courier New" w:cs="Courier New"/>
               </w:rPr>
             </w:pPr>
+            <w:proofErr w:type="spellStart"/>
             <w:r>
               <w:rPr>
                 <w:rFonts w:ascii="Courier New" w:hAnsi="Courier New" w:cs="Courier New"/>
               </w:rPr>
-              <w:t>sudo usermod -aG docker $USER</w:t>
+              <w:t>sudo</w:t>
+            </w:r>
+            <w:proofErr w:type="spellEnd"/>
+            <w:r>
+              <w:rPr>
+                <w:rFonts w:ascii="Courier New" w:hAnsi="Courier New" w:cs="Courier New"/>
+              </w:rPr>
+              <w:t xml:space="preserve"> </w:t>
+            </w:r>
+            <w:proofErr w:type="spellStart"/>
+            <w:r>
+              <w:rPr>
+                <w:rFonts w:ascii="Courier New" w:hAnsi="Courier New" w:cs="Courier New"/>
+              </w:rPr>
+              <w:t>usermod</w:t>
+            </w:r>
+            <w:proofErr w:type="spellEnd"/>
+            <w:r>
+              <w:rPr>
+                <w:rFonts w:ascii="Courier New" w:hAnsi="Courier New" w:cs="Courier New"/>
+              </w:rPr>
+              <w:t xml:space="preserve"> -</w:t>
+            </w:r>
+            <w:proofErr w:type="spellStart"/>
+            <w:r>
+              <w:rPr>
+                <w:rFonts w:ascii="Courier New" w:hAnsi="Courier New" w:cs="Courier New"/>
+              </w:rPr>
+              <w:t>aG</w:t>
+            </w:r>
+            <w:proofErr w:type="spellEnd"/>
+            <w:r>
+              <w:rPr>
+                <w:rFonts w:ascii="Courier New" w:hAnsi="Courier New" w:cs="Courier New"/>
+              </w:rPr>
+              <w:t xml:space="preserve"> docker $USER</w:t>
             </w:r>
           </w:p>
         </w:tc>
@@ -5578,11 +6044,47 @@
                 <w:rFonts w:ascii="Courier New" w:hAnsi="Courier New" w:cs="Courier New"/>
               </w:rPr>
             </w:pPr>
+            <w:proofErr w:type="spellStart"/>
             <w:r>
               <w:rPr>
                 <w:rFonts w:ascii="Courier New" w:hAnsi="Courier New" w:cs="Courier New"/>
               </w:rPr>
-              <w:t>sudo curl -L "https://github.com/docker/compose/releases/latest/download/docker-compose-$(uname -s)-$(uname -m)" -o /usr/local/bin/docker-compose</w:t>
+              <w:t>sudo</w:t>
+            </w:r>
+            <w:proofErr w:type="spellEnd"/>
+            <w:r>
+              <w:rPr>
+                <w:rFonts w:ascii="Courier New" w:hAnsi="Courier New" w:cs="Courier New"/>
+              </w:rPr>
+              <w:t xml:space="preserve"> curl -L "https://github.com/docker/compose/releases/latest/download/docker-compose-$(uname -s)-$(</w:t>
+            </w:r>
+            <w:proofErr w:type="spellStart"/>
+            <w:r>
+              <w:rPr>
+                <w:rFonts w:ascii="Courier New" w:hAnsi="Courier New" w:cs="Courier New"/>
+              </w:rPr>
+              <w:t>uname</w:t>
+            </w:r>
+            <w:proofErr w:type="spellEnd"/>
+            <w:r>
+              <w:rPr>
+                <w:rFonts w:ascii="Courier New" w:hAnsi="Courier New" w:cs="Courier New"/>
+              </w:rPr>
+              <w:t xml:space="preserve"> -m)" -o /</w:t>
+            </w:r>
+            <w:proofErr w:type="spellStart"/>
+            <w:r>
+              <w:rPr>
+                <w:rFonts w:ascii="Courier New" w:hAnsi="Courier New" w:cs="Courier New"/>
+              </w:rPr>
+              <w:t>usr</w:t>
+            </w:r>
+            <w:proofErr w:type="spellEnd"/>
+            <w:r>
+              <w:rPr>
+                <w:rFonts w:ascii="Courier New" w:hAnsi="Courier New" w:cs="Courier New"/>
+              </w:rPr>
+              <w:t>/local/bin/docker-compose</w:t>
             </w:r>
           </w:p>
           <w:p>
@@ -5620,11 +6122,47 @@
                 <w:lang w:eastAsia="it-IT"/>
               </w:rPr>
             </w:pPr>
+            <w:proofErr w:type="spellStart"/>
             <w:r>
               <w:rPr>
                 <w:rFonts w:ascii="Courier New" w:hAnsi="Courier New" w:cs="Courier New"/>
               </w:rPr>
-              <w:t>sudo chmod +x /usr/local/bin/docker-compose</w:t>
+              <w:t>sudo</w:t>
+            </w:r>
+            <w:proofErr w:type="spellEnd"/>
+            <w:r>
+              <w:rPr>
+                <w:rFonts w:ascii="Courier New" w:hAnsi="Courier New" w:cs="Courier New"/>
+              </w:rPr>
+              <w:t xml:space="preserve"> </w:t>
+            </w:r>
+            <w:proofErr w:type="spellStart"/>
+            <w:r>
+              <w:rPr>
+                <w:rFonts w:ascii="Courier New" w:hAnsi="Courier New" w:cs="Courier New"/>
+              </w:rPr>
+              <w:t>chmod</w:t>
+            </w:r>
+            <w:proofErr w:type="spellEnd"/>
+            <w:r>
+              <w:rPr>
+                <w:rFonts w:ascii="Courier New" w:hAnsi="Courier New" w:cs="Courier New"/>
+              </w:rPr>
+              <w:t xml:space="preserve"> +x /</w:t>
+            </w:r>
+            <w:proofErr w:type="spellStart"/>
+            <w:r>
+              <w:rPr>
+                <w:rFonts w:ascii="Courier New" w:hAnsi="Courier New" w:cs="Courier New"/>
+              </w:rPr>
+              <w:t>usr</w:t>
+            </w:r>
+            <w:proofErr w:type="spellEnd"/>
+            <w:r>
+              <w:rPr>
+                <w:rFonts w:ascii="Courier New" w:hAnsi="Courier New" w:cs="Courier New"/>
+              </w:rPr>
+              <w:t>/local/bin/docker-compose</w:t>
             </w:r>
           </w:p>
           <w:p>
@@ -5645,11 +6183,33 @@
                 <w:rFonts w:ascii="Courier New" w:hAnsi="Courier New" w:cs="Courier New"/>
               </w:rPr>
             </w:pPr>
+            <w:proofErr w:type="spellStart"/>
             <w:r>
               <w:rPr>
                 <w:rFonts w:ascii="Courier New" w:hAnsi="Courier New" w:cs="Courier New"/>
               </w:rPr>
-              <w:t>chmod +x /usr/local/bin/docker-compose</w:t>
+              <w:t>chmod</w:t>
+            </w:r>
+            <w:proofErr w:type="spellEnd"/>
+            <w:r>
+              <w:rPr>
+                <w:rFonts w:ascii="Courier New" w:hAnsi="Courier New" w:cs="Courier New"/>
+              </w:rPr>
+              <w:t xml:space="preserve"> +x /</w:t>
+            </w:r>
+            <w:proofErr w:type="spellStart"/>
+            <w:r>
+              <w:rPr>
+                <w:rFonts w:ascii="Courier New" w:hAnsi="Courier New" w:cs="Courier New"/>
+              </w:rPr>
+              <w:t>usr</w:t>
+            </w:r>
+            <w:proofErr w:type="spellEnd"/>
+            <w:r>
+              <w:rPr>
+                <w:rFonts w:ascii="Courier New" w:hAnsi="Courier New" w:cs="Courier New"/>
+              </w:rPr>
+              <w:t>/local/bin/docker-compose</w:t>
             </w:r>
           </w:p>
           <w:p/>
@@ -5713,14 +6273,22 @@
     </w:p>
     <w:p>
       <w:pPr>
+        <w:rPr>
+          <w:i/>
+          <w:iCs/>
+        </w:rPr>
+      </w:pPr>
+    </w:p>
+    <w:p>
+      <w:pPr>
         <w:pStyle w:val="Titolo3"/>
       </w:pPr>
-      <w:bookmarkStart w:id="39" w:name="_Toc155865970"/>
+      <w:bookmarkStart w:id="40" w:name="_Toc156397456"/>
       <w:r>
         <w:lastRenderedPageBreak/>
         <w:t>Runtime errors</w:t>
       </w:r>
-      <w:bookmarkEnd w:id="39"/>
+      <w:bookmarkEnd w:id="40"/>
     </w:p>
     <w:tbl>
       <w:tblPr>
@@ -5785,13 +6353,7 @@
               </w:rPr>
             </w:pPr>
             <w:r>
-              <w:t>ENOSPC: System limit for number of file watchers reached, watch '</w:t>
-            </w:r>
-            <w:r>
-              <w:t>&lt;path&gt;</w:t>
-            </w:r>
-            <w:r>
-              <w:t>/public'</w:t>
+              <w:t>ENOSPC: System limit for number of file watchers reached, watch '&lt;path&gt;/public'</w:t>
             </w:r>
           </w:p>
         </w:tc>
@@ -5826,7 +6388,115 @@
                 <w:i/>
                 <w:iCs/>
               </w:rPr>
-              <w:t>echo fs.inotify.max_user_watches=524288 | sudo tee -a /etc/sysctl.conf &amp;&amp; sudo sysctl -p</w:t>
+              <w:t xml:space="preserve">echo </w:t>
+            </w:r>
+            <w:proofErr w:type="spellStart"/>
+            <w:r>
+              <w:rPr>
+                <w:rFonts w:ascii="Courier New" w:hAnsi="Courier New" w:cs="Courier New"/>
+                <w:i/>
+                <w:iCs/>
+              </w:rPr>
+              <w:t>fs.inotify.max_user_watches</w:t>
+            </w:r>
+            <w:proofErr w:type="spellEnd"/>
+            <w:r>
+              <w:rPr>
+                <w:rFonts w:ascii="Courier New" w:hAnsi="Courier New" w:cs="Courier New"/>
+                <w:i/>
+                <w:iCs/>
+              </w:rPr>
+              <w:t xml:space="preserve">=524288 | </w:t>
+            </w:r>
+            <w:proofErr w:type="spellStart"/>
+            <w:r>
+              <w:rPr>
+                <w:rFonts w:ascii="Courier New" w:hAnsi="Courier New" w:cs="Courier New"/>
+                <w:i/>
+                <w:iCs/>
+              </w:rPr>
+              <w:t>sudo</w:t>
+            </w:r>
+            <w:proofErr w:type="spellEnd"/>
+            <w:r>
+              <w:rPr>
+                <w:rFonts w:ascii="Courier New" w:hAnsi="Courier New" w:cs="Courier New"/>
+                <w:i/>
+                <w:iCs/>
+              </w:rPr>
+              <w:t xml:space="preserve"> tee -a /</w:t>
+            </w:r>
+            <w:proofErr w:type="spellStart"/>
+            <w:r>
+              <w:rPr>
+                <w:rFonts w:ascii="Courier New" w:hAnsi="Courier New" w:cs="Courier New"/>
+                <w:i/>
+                <w:iCs/>
+              </w:rPr>
+              <w:t>etc</w:t>
+            </w:r>
+            <w:proofErr w:type="spellEnd"/>
+            <w:r>
+              <w:rPr>
+                <w:rFonts w:ascii="Courier New" w:hAnsi="Courier New" w:cs="Courier New"/>
+                <w:i/>
+                <w:iCs/>
+              </w:rPr>
+              <w:t>/</w:t>
+            </w:r>
+            <w:proofErr w:type="spellStart"/>
+            <w:r>
+              <w:rPr>
+                <w:rFonts w:ascii="Courier New" w:hAnsi="Courier New" w:cs="Courier New"/>
+                <w:i/>
+                <w:iCs/>
+              </w:rPr>
+              <w:t>sysctl.conf</w:t>
+            </w:r>
+            <w:proofErr w:type="spellEnd"/>
+            <w:r>
+              <w:rPr>
+                <w:rFonts w:ascii="Courier New" w:hAnsi="Courier New" w:cs="Courier New"/>
+                <w:i/>
+                <w:iCs/>
+              </w:rPr>
+              <w:t xml:space="preserve"> &amp;&amp; </w:t>
+            </w:r>
+            <w:proofErr w:type="spellStart"/>
+            <w:r>
+              <w:rPr>
+                <w:rFonts w:ascii="Courier New" w:hAnsi="Courier New" w:cs="Courier New"/>
+                <w:i/>
+                <w:iCs/>
+              </w:rPr>
+              <w:t>sudo</w:t>
+            </w:r>
+            <w:proofErr w:type="spellEnd"/>
+            <w:r>
+              <w:rPr>
+                <w:rFonts w:ascii="Courier New" w:hAnsi="Courier New" w:cs="Courier New"/>
+                <w:i/>
+                <w:iCs/>
+              </w:rPr>
+              <w:t xml:space="preserve"> </w:t>
+            </w:r>
+            <w:proofErr w:type="spellStart"/>
+            <w:r>
+              <w:rPr>
+                <w:rFonts w:ascii="Courier New" w:hAnsi="Courier New" w:cs="Courier New"/>
+                <w:i/>
+                <w:iCs/>
+              </w:rPr>
+              <w:t>sysctl</w:t>
+            </w:r>
+            <w:proofErr w:type="spellEnd"/>
+            <w:r>
+              <w:rPr>
+                <w:rFonts w:ascii="Courier New" w:hAnsi="Courier New" w:cs="Courier New"/>
+                <w:i/>
+                <w:iCs/>
+              </w:rPr>
+              <w:t xml:space="preserve"> -p</w:t>
             </w:r>
           </w:p>
           <w:p>
@@ -5856,8 +6526,36 @@
                 <w:i/>
                 <w:iCs/>
               </w:rPr>
-              <w:t>cat /proc/sys/fs/inotify/max_user_watches</w:t>
-            </w:r>
+              <w:t>cat /proc/sys/fs/</w:t>
+            </w:r>
+            <w:proofErr w:type="spellStart"/>
+            <w:r>
+              <w:rPr>
+                <w:rFonts w:ascii="Courier New" w:hAnsi="Courier New" w:cs="Courier New"/>
+                <w:i/>
+                <w:iCs/>
+              </w:rPr>
+              <w:t>inotify</w:t>
+            </w:r>
+            <w:proofErr w:type="spellEnd"/>
+            <w:r>
+              <w:rPr>
+                <w:rFonts w:ascii="Courier New" w:hAnsi="Courier New" w:cs="Courier New"/>
+                <w:i/>
+                <w:iCs/>
+              </w:rPr>
+              <w:t>/</w:t>
+            </w:r>
+            <w:proofErr w:type="spellStart"/>
+            <w:r>
+              <w:rPr>
+                <w:rFonts w:ascii="Courier New" w:hAnsi="Courier New" w:cs="Courier New"/>
+                <w:i/>
+                <w:iCs/>
+              </w:rPr>
+              <w:t>max_user_watches</w:t>
+            </w:r>
+            <w:proofErr w:type="spellEnd"/>
           </w:p>
           <w:p>
             <w:pPr>
@@ -5880,13 +6578,23 @@
                 <w:iCs/>
               </w:rPr>
             </w:pPr>
+            <w:proofErr w:type="spellStart"/>
             <w:r>
               <w:rPr>
                 <w:rFonts w:ascii="Courier New" w:hAnsi="Courier New" w:cs="Courier New"/>
                 <w:i/>
                 <w:iCs/>
               </w:rPr>
-              <w:t>fs.inotify.max_user_watches=524288</w:t>
+              <w:t>fs.inotify.max_user_watches</w:t>
+            </w:r>
+            <w:proofErr w:type="spellEnd"/>
+            <w:r>
+              <w:rPr>
+                <w:rFonts w:ascii="Courier New" w:hAnsi="Courier New" w:cs="Courier New"/>
+                <w:i/>
+                <w:iCs/>
+              </w:rPr>
+              <w:t>=524288</w:t>
             </w:r>
           </w:p>
           <w:p>
@@ -8594,6 +9302,7 @@
   <w:style w:type="character" w:default="1" w:styleId="Carpredefinitoparagrafo">
     <w:name w:val="Default Paragraph Font"/>
     <w:uiPriority w:val="1"/>
+    <w:semiHidden/>
     <w:unhideWhenUsed/>
   </w:style>
   <w:style w:type="table" w:default="1" w:styleId="Tabellanormale">

</xml_diff>